<commit_message>
Adição dos Artigos da segunda string da base de dados Scopus.
</commit_message>
<xml_diff>
--- a/strings.docx
+++ b/strings.docx
@@ -633,7 +633,6 @@
           <w:szCs w:val="24"/>
         </w:rPr>
       </w:pPr>
-      <w:bookmarkStart w:id="0" w:name="_GoBack"/>
       <w:r>
         <w:rPr>
           <w:rFonts w:ascii="Times New Roman" w:hAnsi="Times New Roman" w:cs="Times New Roman"/>
@@ -653,7 +652,6 @@
         </w:rPr>
         <w:t>Scopus</w:t>
       </w:r>
-      <w:bookmarkEnd w:id="0"/>
       <w:proofErr w:type="spellEnd"/>
     </w:p>
     <w:p>
@@ -943,25 +941,7 @@
           <w:sz w:val="24"/>
           <w:szCs w:val="24"/>
         </w:rPr>
-        <w:t xml:space="preserve"> Virtual Reality</w:t>
-      </w:r>
-      <w:proofErr w:type="gramStart"/>
-      <w:r>
-        <w:rPr>
-          <w:rFonts w:ascii="Times New Roman" w:hAnsi="Times New Roman" w:cs="Times New Roman"/>
-          <w:sz w:val="24"/>
-          <w:szCs w:val="24"/>
-        </w:rPr>
-        <w:t>"  OR</w:t>
-      </w:r>
-      <w:proofErr w:type="gramEnd"/>
-      <w:r>
-        <w:rPr>
-          <w:rFonts w:ascii="Times New Roman" w:hAnsi="Times New Roman" w:cs="Times New Roman"/>
-          <w:sz w:val="24"/>
-          <w:szCs w:val="24"/>
-        </w:rPr>
-        <w:t xml:space="preserve">  "Virtual </w:t>
+        <w:t xml:space="preserve"> Virtual Reality"  OR  "Virtual </w:t>
       </w:r>
       <w:proofErr w:type="spellStart"/>
       <w:r>
@@ -1285,16 +1265,15 @@
       <w:pPr>
         <w:rPr>
           <w:rFonts w:ascii="Times New Roman" w:hAnsi="Times New Roman" w:cs="Times New Roman"/>
+          <w:sz w:val="24"/>
+          <w:szCs w:val="24"/>
+        </w:rPr>
+      </w:pPr>
+      <w:r>
+        <w:rPr>
+          <w:rFonts w:ascii="Times New Roman" w:hAnsi="Times New Roman" w:cs="Times New Roman"/>
           <w:b/>
-          <w:sz w:val="24"/>
-          <w:szCs w:val="24"/>
-        </w:rPr>
-      </w:pPr>
-      <w:r>
-        <w:rPr>
-          <w:rFonts w:ascii="Times New Roman" w:hAnsi="Times New Roman" w:cs="Times New Roman"/>
-          <w:b/>
-          <w:sz w:val="24"/>
+          <w:sz w:val="28"/>
           <w:szCs w:val="24"/>
         </w:rPr>
         <w:lastRenderedPageBreak/>
@@ -1305,7 +1284,7 @@
         <w:rPr>
           <w:rFonts w:ascii="Times New Roman" w:hAnsi="Times New Roman" w:cs="Times New Roman"/>
           <w:b/>
-          <w:sz w:val="24"/>
+          <w:sz w:val="28"/>
           <w:szCs w:val="24"/>
         </w:rPr>
         <w:t>String</w:t>
@@ -1315,18 +1294,20 @@
         <w:rPr>
           <w:rFonts w:ascii="Times New Roman" w:hAnsi="Times New Roman" w:cs="Times New Roman"/>
           <w:b/>
-          <w:sz w:val="24"/>
+          <w:sz w:val="28"/>
           <w:szCs w:val="24"/>
         </w:rPr>
         <w:t xml:space="preserve"> de Pesquisa:</w:t>
       </w:r>
       <w:r>
+        <w:rPr>
+          <w:sz w:val="24"/>
+        </w:rPr>
         <w:t xml:space="preserve"> </w:t>
       </w:r>
       <w:r>
         <w:rPr>
           <w:rFonts w:ascii="Times New Roman" w:hAnsi="Times New Roman" w:cs="Times New Roman"/>
-          <w:b/>
           <w:sz w:val="24"/>
           <w:szCs w:val="24"/>
         </w:rPr>
@@ -1336,7 +1317,6 @@
       <w:r>
         <w:rPr>
           <w:rFonts w:ascii="Times New Roman" w:hAnsi="Times New Roman" w:cs="Times New Roman"/>
-          <w:b/>
           <w:sz w:val="24"/>
           <w:szCs w:val="24"/>
         </w:rPr>
@@ -1346,7 +1326,6 @@
       <w:r>
         <w:rPr>
           <w:rFonts w:ascii="Times New Roman" w:hAnsi="Times New Roman" w:cs="Times New Roman"/>
-          <w:b/>
           <w:sz w:val="24"/>
           <w:szCs w:val="24"/>
         </w:rPr>
@@ -1356,7 +1335,6 @@
       <w:r>
         <w:rPr>
           <w:rFonts w:ascii="Times New Roman" w:hAnsi="Times New Roman" w:cs="Times New Roman"/>
-          <w:b/>
           <w:sz w:val="24"/>
           <w:szCs w:val="24"/>
         </w:rPr>
@@ -1366,7 +1344,6 @@
       <w:r>
         <w:rPr>
           <w:rFonts w:ascii="Times New Roman" w:hAnsi="Times New Roman" w:cs="Times New Roman"/>
-          <w:b/>
           <w:sz w:val="24"/>
           <w:szCs w:val="24"/>
         </w:rPr>
@@ -1376,7 +1353,6 @@
       <w:r>
         <w:rPr>
           <w:rFonts w:ascii="Times New Roman" w:hAnsi="Times New Roman" w:cs="Times New Roman"/>
-          <w:b/>
           <w:sz w:val="24"/>
           <w:szCs w:val="24"/>
         </w:rPr>
@@ -1386,7 +1362,6 @@
       <w:r>
         <w:rPr>
           <w:rFonts w:ascii="Times New Roman" w:hAnsi="Times New Roman" w:cs="Times New Roman"/>
-          <w:b/>
           <w:sz w:val="24"/>
           <w:szCs w:val="24"/>
         </w:rPr>
@@ -1396,7 +1371,6 @@
       <w:r>
         <w:rPr>
           <w:rFonts w:ascii="Times New Roman" w:hAnsi="Times New Roman" w:cs="Times New Roman"/>
-          <w:b/>
           <w:sz w:val="24"/>
           <w:szCs w:val="24"/>
         </w:rPr>
@@ -1406,7 +1380,6 @@
       <w:r>
         <w:rPr>
           <w:rFonts w:ascii="Times New Roman" w:hAnsi="Times New Roman" w:cs="Times New Roman"/>
-          <w:b/>
           <w:sz w:val="24"/>
           <w:szCs w:val="24"/>
         </w:rPr>
@@ -1416,7 +1389,6 @@
       <w:r>
         <w:rPr>
           <w:rFonts w:ascii="Times New Roman" w:hAnsi="Times New Roman" w:cs="Times New Roman"/>
-          <w:b/>
           <w:sz w:val="24"/>
           <w:szCs w:val="24"/>
         </w:rPr>
@@ -1426,7 +1398,6 @@
       <w:r>
         <w:rPr>
           <w:rFonts w:ascii="Times New Roman" w:hAnsi="Times New Roman" w:cs="Times New Roman"/>
-          <w:b/>
           <w:sz w:val="24"/>
           <w:szCs w:val="24"/>
         </w:rPr>
@@ -1436,7 +1407,6 @@
       <w:r>
         <w:rPr>
           <w:rFonts w:ascii="Times New Roman" w:hAnsi="Times New Roman" w:cs="Times New Roman"/>
-          <w:b/>
           <w:sz w:val="24"/>
           <w:szCs w:val="24"/>
         </w:rPr>
@@ -1446,7 +1416,6 @@
       <w:r>
         <w:rPr>
           <w:rFonts w:ascii="Times New Roman" w:hAnsi="Times New Roman" w:cs="Times New Roman"/>
-          <w:b/>
           <w:sz w:val="24"/>
           <w:szCs w:val="24"/>
         </w:rPr>
@@ -1456,7 +1425,6 @@
       <w:r>
         <w:rPr>
           <w:rFonts w:ascii="Times New Roman" w:hAnsi="Times New Roman" w:cs="Times New Roman"/>
-          <w:b/>
           <w:sz w:val="24"/>
           <w:szCs w:val="24"/>
         </w:rPr>
@@ -1466,7 +1434,6 @@
       <w:r>
         <w:rPr>
           <w:rFonts w:ascii="Times New Roman" w:hAnsi="Times New Roman" w:cs="Times New Roman"/>
-          <w:b/>
           <w:sz w:val="24"/>
           <w:szCs w:val="24"/>
         </w:rPr>
@@ -1476,7 +1443,6 @@
       <w:r>
         <w:rPr>
           <w:rFonts w:ascii="Times New Roman" w:hAnsi="Times New Roman" w:cs="Times New Roman"/>
-          <w:b/>
           <w:sz w:val="24"/>
           <w:szCs w:val="24"/>
         </w:rPr>
@@ -1486,7 +1452,6 @@
       <w:r>
         <w:rPr>
           <w:rFonts w:ascii="Times New Roman" w:hAnsi="Times New Roman" w:cs="Times New Roman"/>
-          <w:b/>
           <w:sz w:val="24"/>
           <w:szCs w:val="24"/>
         </w:rPr>
@@ -1496,7 +1461,6 @@
       <w:r>
         <w:rPr>
           <w:rFonts w:ascii="Times New Roman" w:hAnsi="Times New Roman" w:cs="Times New Roman"/>
-          <w:b/>
           <w:sz w:val="24"/>
           <w:szCs w:val="24"/>
         </w:rPr>
@@ -1506,7 +1470,6 @@
       <w:r>
         <w:rPr>
           <w:rFonts w:ascii="Times New Roman" w:hAnsi="Times New Roman" w:cs="Times New Roman"/>
-          <w:b/>
           <w:sz w:val="24"/>
           <w:szCs w:val="24"/>
         </w:rPr>
@@ -1516,7 +1479,6 @@
       <w:r>
         <w:rPr>
           <w:rFonts w:ascii="Times New Roman" w:hAnsi="Times New Roman" w:cs="Times New Roman"/>
-          <w:b/>
           <w:sz w:val="24"/>
           <w:szCs w:val="24"/>
         </w:rPr>
@@ -1526,7 +1488,6 @@
       <w:r>
         <w:rPr>
           <w:rFonts w:ascii="Times New Roman" w:hAnsi="Times New Roman" w:cs="Times New Roman"/>
-          <w:b/>
           <w:sz w:val="24"/>
           <w:szCs w:val="24"/>
         </w:rPr>
@@ -1536,7 +1497,6 @@
       <w:r>
         <w:rPr>
           <w:rFonts w:ascii="Times New Roman" w:hAnsi="Times New Roman" w:cs="Times New Roman"/>
-          <w:b/>
           <w:sz w:val="24"/>
           <w:szCs w:val="24"/>
         </w:rPr>
@@ -1546,7 +1506,6 @@
       <w:r>
         <w:rPr>
           <w:rFonts w:ascii="Times New Roman" w:hAnsi="Times New Roman" w:cs="Times New Roman"/>
-          <w:b/>
           <w:sz w:val="24"/>
           <w:szCs w:val="24"/>
         </w:rPr>
@@ -1556,7 +1515,6 @@
       <w:r>
         <w:rPr>
           <w:rFonts w:ascii="Times New Roman" w:hAnsi="Times New Roman" w:cs="Times New Roman"/>
-          <w:b/>
           <w:sz w:val="24"/>
           <w:szCs w:val="24"/>
         </w:rPr>
@@ -1566,17 +1524,25 @@
       <w:r>
         <w:rPr>
           <w:rFonts w:ascii="Times New Roman" w:hAnsi="Times New Roman" w:cs="Times New Roman"/>
-          <w:b/>
-          <w:sz w:val="24"/>
-          <w:szCs w:val="24"/>
-        </w:rPr>
-        <w:t xml:space="preserve"> Reality" ) )  AND  ( LIMIT-TO ( PUBYEAR ,  2018 )  OR  LIMIT-TO ( PUBYEAR ,  2017 )  OR  LIMIT-TO ( PUBYEAR ,  2016 )  OR  LIMIT-TO ( PUBYEAR ,  2015 )  OR  LIMIT-TO ( PUBYEAR ,  2014 )  OR  LIMIT-TO ( PUBYEAR ,  2013 )  OR  LIMIT-TO ( PUBYEAR ,  2012 ) )  AND  ( LIMIT-TO ( SUBJAREA ,  "COMP" ) )  AND  ( LIMIT-TO ( LANGUAGE ,  "</w:t>
-      </w:r>
-      <w:proofErr w:type="spellStart"/>
-      <w:r>
-        <w:rPr>
-          <w:rFonts w:ascii="Times New Roman" w:hAnsi="Times New Roman" w:cs="Times New Roman"/>
-          <w:b/>
+          <w:sz w:val="24"/>
+          <w:szCs w:val="24"/>
+        </w:rPr>
+        <w:t xml:space="preserve"> Reality" ) )  AND  ( LIMIT-TO ( PUBYEAR ,  2018 )  OR  LIMIT-TO ( PUBYEAR ,  2017 )  OR  LIMIT-TO ( PUBYEAR ,  2016 )  OR  LIMIT-TO ( PUBYEAR ,  2015 )  OR  LIMIT-TO ( PUBYEAR ,  2014 )  OR  LIMIT-TO ( PUBYEAR ,  2013 )  OR  LIMIT-TO ( PUBYEAR ,  2012 ) )  AND  ( LIMIT-TO ( SUBJAREA ,  "COMP" ) )  AND  ( LIMIT-TO ( LANGUAGE , </w:t>
+      </w:r>
+      <w:bookmarkStart w:id="0" w:name="_GoBack"/>
+      <w:bookmarkEnd w:id="0"/>
+      <w:r>
+        <w:rPr>
+          <w:rFonts w:ascii="Times New Roman" w:hAnsi="Times New Roman" w:cs="Times New Roman"/>
+          <w:sz w:val="24"/>
+          <w:szCs w:val="24"/>
+        </w:rPr>
+        <w:t xml:space="preserve"> "</w:t>
+      </w:r>
+      <w:proofErr w:type="spellStart"/>
+      <w:r>
+        <w:rPr>
+          <w:rFonts w:ascii="Times New Roman" w:hAnsi="Times New Roman" w:cs="Times New Roman"/>
           <w:sz w:val="24"/>
           <w:szCs w:val="24"/>
         </w:rPr>
@@ -1586,7 +1552,6 @@
       <w:r>
         <w:rPr>
           <w:rFonts w:ascii="Times New Roman" w:hAnsi="Times New Roman" w:cs="Times New Roman"/>
-          <w:b/>
           <w:sz w:val="24"/>
           <w:szCs w:val="24"/>
         </w:rPr>

</xml_diff>